<commit_message>
penultimate draft for first submission
</commit_message>
<xml_diff>
--- a/manuscript/custom-reference-doc.docx
+++ b/manuscript/custom-reference-doc.docx
@@ -248,6 +248,7 @@
               <w:pStyle w:val="Compact"/>
             </w:pPr>
             <w:r>
+              <w:lastRenderedPageBreak/>
               <w:t xml:space="preserve"> 1 </w:t>
             </w:r>
           </w:p>
@@ -272,7 +273,6 @@
         <w:pStyle w:val="ImageCaption"/>
       </w:pPr>
       <w:r>
-        <w:lastRenderedPageBreak/>
         <w:t xml:space="preserve"> Image Caption </w:t>
       </w:r>
     </w:p>
@@ -309,6 +309,8 @@
       </w:r>
     </w:p>
     <w:sectPr>
+      <w:footerReference w:type="even" r:id="rId8"/>
+      <w:footerReference w:type="default" r:id="rId9"/>
       <w:pgSz w:w="12240" w:h="15840"/>
       <w:pgMar w:top="1440" w:right="1440" w:bottom="1440" w:left="1440" w:header="720" w:footer="720" w:gutter="0"/>
       <w:cols w:space="720"/>
@@ -342,6 +344,123 @@
 </w:endnotes>
 </file>
 
+<file path=word/footer1.xml><?xml version="1.0" encoding="utf-8"?>
+<w:ftr xmlns:wpc="http://schemas.microsoft.com/office/word/2010/wordprocessingCanvas" xmlns:cx="http://schemas.microsoft.com/office/drawing/2014/chartex" xmlns:cx1="http://schemas.microsoft.com/office/drawing/2015/9/8/chartex" xmlns:cx2="http://schemas.microsoft.com/office/drawing/2015/10/21/chartex" xmlns:cx3="http://schemas.microsoft.com/office/drawing/2016/5/9/chartex" xmlns:cx4="http://schemas.microsoft.com/office/drawing/2016/5/10/chartex" xmlns:cx5="http://schemas.microsoft.com/office/drawing/2016/5/11/chartex" xmlns:cx6="http://schemas.microsoft.com/office/drawing/2016/5/12/chartex" xmlns:cx7="http://schemas.microsoft.com/office/drawing/2016/5/13/chartex" xmlns:cx8="http://schemas.microsoft.com/office/drawing/2016/5/14/chartex" xmlns:mc="http://schemas.openxmlformats.org/markup-compatibility/2006" xmlns:aink="http://schemas.microsoft.com/office/drawing/2016/ink" xmlns:am3d="http://schemas.microsoft.com/office/drawing/2017/model3d" xmlns:o="urn:schemas-microsoft-com:office:office" xmlns:oel="http://schemas.microsoft.com/office/2019/extlst" xmlns:r="http://schemas.openxmlformats.org/officeDocument/2006/relationships" xmlns:m="http://schemas.openxmlformats.org/officeDocument/2006/math" xmlns:v="urn:schemas-microsoft-com:vml" xmlns:wp14="http://schemas.microsoft.com/office/word/2010/wordprocessingDrawing" xmlns:wp="http://schemas.openxmlformats.org/drawingml/2006/wordprocessingDrawing" xmlns:w10="urn:schemas-microsoft-com:office:word" xmlns:w="http://schemas.openxmlformats.org/wordprocessingml/2006/main" xmlns:w14="http://schemas.microsoft.com/office/word/2010/wordml" xmlns:w15="http://schemas.microsoft.com/office/word/2012/wordml" xmlns:w16cex="http://schemas.microsoft.com/office/word/2018/wordml/cex" xmlns:w16cid="http://schemas.microsoft.com/office/word/2016/wordml/cid" xmlns:w16="http://schemas.microsoft.com/office/word/2018/wordml" xmlns:w16sdtdh="http://schemas.microsoft.com/office/word/2020/wordml/sdtdatahash" xmlns:w16se="http://schemas.microsoft.com/office/word/2015/wordml/symex" xmlns:wpg="http://schemas.microsoft.com/office/word/2010/wordprocessingGroup" xmlns:wpi="http://schemas.microsoft.com/office/word/2010/wordprocessingInk" xmlns:wne="http://schemas.microsoft.com/office/word/2006/wordml" xmlns:wps="http://schemas.microsoft.com/office/word/2010/wordprocessingShape" mc:Ignorable="w14 w15 w16se w16cid w16 w16cex w16sdtdh wp14">
+  <w:sdt>
+    <w:sdtPr>
+      <w:rPr>
+        <w:rStyle w:val="PageNumber"/>
+      </w:rPr>
+      <w:id w:val="-2017759103"/>
+      <w:docPartObj>
+        <w:docPartGallery w:val="Page Numbers (Bottom of Page)"/>
+        <w:docPartUnique/>
+      </w:docPartObj>
+    </w:sdtPr>
+    <w:sdtContent>
+      <w:p>
+        <w:pPr>
+          <w:pStyle w:val="Footer"/>
+          <w:framePr w:wrap="none" w:vAnchor="text" w:hAnchor="margin" w:xAlign="right" w:y="1"/>
+          <w:rPr>
+            <w:rStyle w:val="PageNumber"/>
+          </w:rPr>
+        </w:pPr>
+        <w:r>
+          <w:rPr>
+            <w:rStyle w:val="PageNumber"/>
+          </w:rPr>
+          <w:fldChar w:fldCharType="begin"/>
+        </w:r>
+        <w:r>
+          <w:rPr>
+            <w:rStyle w:val="PageNumber"/>
+          </w:rPr>
+          <w:instrText xml:space="preserve"> PAGE </w:instrText>
+        </w:r>
+        <w:r>
+          <w:rPr>
+            <w:rStyle w:val="PageNumber"/>
+          </w:rPr>
+          <w:fldChar w:fldCharType="end"/>
+        </w:r>
+      </w:p>
+    </w:sdtContent>
+  </w:sdt>
+  <w:p>
+    <w:pPr>
+      <w:pStyle w:val="Footer"/>
+      <w:ind w:right="360"/>
+    </w:pPr>
+  </w:p>
+</w:ftr>
+</file>
+
+<file path=word/footer2.xml><?xml version="1.0" encoding="utf-8"?>
+<w:ftr xmlns:wpc="http://schemas.microsoft.com/office/word/2010/wordprocessingCanvas" xmlns:cx="http://schemas.microsoft.com/office/drawing/2014/chartex" xmlns:cx1="http://schemas.microsoft.com/office/drawing/2015/9/8/chartex" xmlns:cx2="http://schemas.microsoft.com/office/drawing/2015/10/21/chartex" xmlns:cx3="http://schemas.microsoft.com/office/drawing/2016/5/9/chartex" xmlns:cx4="http://schemas.microsoft.com/office/drawing/2016/5/10/chartex" xmlns:cx5="http://schemas.microsoft.com/office/drawing/2016/5/11/chartex" xmlns:cx6="http://schemas.microsoft.com/office/drawing/2016/5/12/chartex" xmlns:cx7="http://schemas.microsoft.com/office/drawing/2016/5/13/chartex" xmlns:cx8="http://schemas.microsoft.com/office/drawing/2016/5/14/chartex" xmlns:mc="http://schemas.openxmlformats.org/markup-compatibility/2006" xmlns:aink="http://schemas.microsoft.com/office/drawing/2016/ink" xmlns:am3d="http://schemas.microsoft.com/office/drawing/2017/model3d" xmlns:o="urn:schemas-microsoft-com:office:office" xmlns:oel="http://schemas.microsoft.com/office/2019/extlst" xmlns:r="http://schemas.openxmlformats.org/officeDocument/2006/relationships" xmlns:m="http://schemas.openxmlformats.org/officeDocument/2006/math" xmlns:v="urn:schemas-microsoft-com:vml" xmlns:wp14="http://schemas.microsoft.com/office/word/2010/wordprocessingDrawing" xmlns:wp="http://schemas.openxmlformats.org/drawingml/2006/wordprocessingDrawing" xmlns:w10="urn:schemas-microsoft-com:office:word" xmlns:w="http://schemas.openxmlformats.org/wordprocessingml/2006/main" xmlns:w14="http://schemas.microsoft.com/office/word/2010/wordml" xmlns:w15="http://schemas.microsoft.com/office/word/2012/wordml" xmlns:w16cex="http://schemas.microsoft.com/office/word/2018/wordml/cex" xmlns:w16cid="http://schemas.microsoft.com/office/word/2016/wordml/cid" xmlns:w16="http://schemas.microsoft.com/office/word/2018/wordml" xmlns:w16sdtdh="http://schemas.microsoft.com/office/word/2020/wordml/sdtdatahash" xmlns:w16se="http://schemas.microsoft.com/office/word/2015/wordml/symex" xmlns:wpg="http://schemas.microsoft.com/office/word/2010/wordprocessingGroup" xmlns:wpi="http://schemas.microsoft.com/office/word/2010/wordprocessingInk" xmlns:wne="http://schemas.microsoft.com/office/word/2006/wordml" xmlns:wps="http://schemas.microsoft.com/office/word/2010/wordprocessingShape" mc:Ignorable="w14 w15 w16se w16cid w16 w16cex w16sdtdh wp14">
+  <w:sdt>
+    <w:sdtPr>
+      <w:rPr>
+        <w:rStyle w:val="PageNumber"/>
+      </w:rPr>
+      <w:id w:val="-2125762515"/>
+      <w:docPartObj>
+        <w:docPartGallery w:val="Page Numbers (Bottom of Page)"/>
+        <w:docPartUnique/>
+      </w:docPartObj>
+    </w:sdtPr>
+    <w:sdtContent>
+      <w:p>
+        <w:pPr>
+          <w:pStyle w:val="Footer"/>
+          <w:framePr w:wrap="none" w:vAnchor="text" w:hAnchor="margin" w:xAlign="right" w:y="1"/>
+          <w:rPr>
+            <w:rStyle w:val="PageNumber"/>
+          </w:rPr>
+        </w:pPr>
+        <w:r>
+          <w:rPr>
+            <w:rStyle w:val="PageNumber"/>
+          </w:rPr>
+          <w:fldChar w:fldCharType="begin"/>
+        </w:r>
+        <w:r>
+          <w:rPr>
+            <w:rStyle w:val="PageNumber"/>
+          </w:rPr>
+          <w:instrText xml:space="preserve"> PAGE </w:instrText>
+        </w:r>
+        <w:r>
+          <w:rPr>
+            <w:rStyle w:val="PageNumber"/>
+          </w:rPr>
+          <w:fldChar w:fldCharType="separate"/>
+        </w:r>
+        <w:r>
+          <w:rPr>
+            <w:rStyle w:val="PageNumber"/>
+            <w:noProof/>
+          </w:rPr>
+          <w:t>1</w:t>
+        </w:r>
+        <w:r>
+          <w:rPr>
+            <w:rStyle w:val="PageNumber"/>
+          </w:rPr>
+          <w:fldChar w:fldCharType="end"/>
+        </w:r>
+      </w:p>
+    </w:sdtContent>
+  </w:sdt>
+  <w:p>
+    <w:pPr>
+      <w:pStyle w:val="Footer"/>
+      <w:ind w:right="360"/>
+    </w:pPr>
+  </w:p>
+</w:ftr>
+</file>
+
 <file path=word/footnotes.xml><?xml version="1.0" encoding="utf-8"?>
 <w:footnotes xmlns:wpc="http://schemas.microsoft.com/office/word/2010/wordprocessingCanvas" xmlns:cx="http://schemas.microsoft.com/office/drawing/2014/chartex" xmlns:cx1="http://schemas.microsoft.com/office/drawing/2015/9/8/chartex" xmlns:cx2="http://schemas.microsoft.com/office/drawing/2015/10/21/chartex" xmlns:cx3="http://schemas.microsoft.com/office/drawing/2016/5/9/chartex" xmlns:cx4="http://schemas.microsoft.com/office/drawing/2016/5/10/chartex" xmlns:cx5="http://schemas.microsoft.com/office/drawing/2016/5/11/chartex" xmlns:cx6="http://schemas.microsoft.com/office/drawing/2016/5/12/chartex" xmlns:cx7="http://schemas.microsoft.com/office/drawing/2016/5/13/chartex" xmlns:cx8="http://schemas.microsoft.com/office/drawing/2016/5/14/chartex" xmlns:mc="http://schemas.openxmlformats.org/markup-compatibility/2006" xmlns:aink="http://schemas.microsoft.com/office/drawing/2016/ink" xmlns:am3d="http://schemas.microsoft.com/office/drawing/2017/model3d" xmlns:o="urn:schemas-microsoft-com:office:office" xmlns:oel="http://schemas.microsoft.com/office/2019/extlst" xmlns:r="http://schemas.openxmlformats.org/officeDocument/2006/relationships" xmlns:m="http://schemas.openxmlformats.org/officeDocument/2006/math" xmlns:v="urn:schemas-microsoft-com:vml" xmlns:wp14="http://schemas.microsoft.com/office/word/2010/wordprocessingDrawing" xmlns:wp="http://schemas.openxmlformats.org/drawingml/2006/wordprocessingDrawing" xmlns:w10="urn:schemas-microsoft-com:office:word" xmlns:w="http://schemas.openxmlformats.org/wordprocessingml/2006/main" xmlns:w14="http://schemas.microsoft.com/office/word/2010/wordml" xmlns:w15="http://schemas.microsoft.com/office/word/2012/wordml" xmlns:w16cex="http://schemas.microsoft.com/office/word/2018/wordml/cex" xmlns:w16cid="http://schemas.microsoft.com/office/word/2016/wordml/cid" xmlns:w16="http://schemas.microsoft.com/office/word/2018/wordml" xmlns:w16sdtdh="http://schemas.microsoft.com/office/word/2020/wordml/sdtdatahash" xmlns:w16se="http://schemas.microsoft.com/office/word/2015/wordml/symex" xmlns:wpg="http://schemas.microsoft.com/office/word/2010/wordprocessingGroup" xmlns:wpi="http://schemas.microsoft.com/office/word/2010/wordprocessingInk" xmlns:wne="http://schemas.microsoft.com/office/word/2006/wordml" xmlns:wps="http://schemas.microsoft.com/office/word/2010/wordprocessingShape" mc:Ignorable="w14 w15 w16se w16cid w16 w16cex w16sdtdh wp14">
   <w:footnote w:type="separator" w:id="-1">
@@ -382,7 +501,7 @@
   <w:abstractNum w:abstractNumId="0" w15:restartNumberingAfterBreak="0">
     <w:nsid w:val="FFFFFF7C"/>
     <w:multiLevelType w:val="singleLevel"/>
-    <w:tmpl w:val="CAF6B26E"/>
+    <w:tmpl w:val="39AE4648"/>
     <w:lvl w:ilvl="0">
       <w:start w:val="1"/>
       <w:numFmt w:val="decimal"/>
@@ -399,7 +518,7 @@
   <w:abstractNum w:abstractNumId="1" w15:restartNumberingAfterBreak="0">
     <w:nsid w:val="FFFFFF7D"/>
     <w:multiLevelType w:val="singleLevel"/>
-    <w:tmpl w:val="A6C66F64"/>
+    <w:tmpl w:val="2F10EB5E"/>
     <w:lvl w:ilvl="0">
       <w:start w:val="1"/>
       <w:numFmt w:val="decimal"/>
@@ -416,7 +535,7 @@
   <w:abstractNum w:abstractNumId="2" w15:restartNumberingAfterBreak="0">
     <w:nsid w:val="FFFFFF7E"/>
     <w:multiLevelType w:val="singleLevel"/>
-    <w:tmpl w:val="C3F62C64"/>
+    <w:tmpl w:val="A90242C0"/>
     <w:lvl w:ilvl="0">
       <w:start w:val="1"/>
       <w:numFmt w:val="decimal"/>
@@ -433,7 +552,7 @@
   <w:abstractNum w:abstractNumId="3" w15:restartNumberingAfterBreak="0">
     <w:nsid w:val="FFFFFF7F"/>
     <w:multiLevelType w:val="singleLevel"/>
-    <w:tmpl w:val="60AE8416"/>
+    <w:tmpl w:val="F40C1EA0"/>
     <w:lvl w:ilvl="0">
       <w:start w:val="1"/>
       <w:numFmt w:val="decimal"/>
@@ -450,7 +569,7 @@
   <w:abstractNum w:abstractNumId="4" w15:restartNumberingAfterBreak="0">
     <w:nsid w:val="FFFFFF80"/>
     <w:multiLevelType w:val="singleLevel"/>
-    <w:tmpl w:val="333E3B68"/>
+    <w:tmpl w:val="6C347F9E"/>
     <w:lvl w:ilvl="0">
       <w:start w:val="1"/>
       <w:numFmt w:val="bullet"/>
@@ -470,7 +589,7 @@
   <w:abstractNum w:abstractNumId="5" w15:restartNumberingAfterBreak="0">
     <w:nsid w:val="FFFFFF81"/>
     <w:multiLevelType w:val="singleLevel"/>
-    <w:tmpl w:val="A100E578"/>
+    <w:tmpl w:val="7EE8F1F4"/>
     <w:lvl w:ilvl="0">
       <w:start w:val="1"/>
       <w:numFmt w:val="bullet"/>
@@ -490,7 +609,7 @@
   <w:abstractNum w:abstractNumId="6" w15:restartNumberingAfterBreak="0">
     <w:nsid w:val="FFFFFF82"/>
     <w:multiLevelType w:val="singleLevel"/>
-    <w:tmpl w:val="E11211FA"/>
+    <w:tmpl w:val="CECCDF20"/>
     <w:lvl w:ilvl="0">
       <w:start w:val="1"/>
       <w:numFmt w:val="bullet"/>
@@ -510,7 +629,7 @@
   <w:abstractNum w:abstractNumId="7" w15:restartNumberingAfterBreak="0">
     <w:nsid w:val="FFFFFF83"/>
     <w:multiLevelType w:val="singleLevel"/>
-    <w:tmpl w:val="8FD2E9D0"/>
+    <w:tmpl w:val="377AA104"/>
     <w:lvl w:ilvl="0">
       <w:start w:val="1"/>
       <w:numFmt w:val="bullet"/>
@@ -530,7 +649,7 @@
   <w:abstractNum w:abstractNumId="8" w15:restartNumberingAfterBreak="0">
     <w:nsid w:val="FFFFFF88"/>
     <w:multiLevelType w:val="singleLevel"/>
-    <w:tmpl w:val="E6FAB16E"/>
+    <w:tmpl w:val="D1B0070E"/>
     <w:lvl w:ilvl="0">
       <w:start w:val="1"/>
       <w:numFmt w:val="decimal"/>
@@ -547,7 +666,7 @@
   <w:abstractNum w:abstractNumId="9" w15:restartNumberingAfterBreak="0">
     <w:nsid w:val="FFFFFF89"/>
     <w:multiLevelType w:val="singleLevel"/>
-    <w:tmpl w:val="DB2250DA"/>
+    <w:tmpl w:val="FAFE87AC"/>
     <w:lvl w:ilvl="0">
       <w:start w:val="1"/>
       <w:numFmt w:val="bullet"/>
@@ -729,6 +848,96 @@
     <w:abstractNumId w:val="7"/>
   </w:num>
   <w:num w:numId="21" w16cid:durableId="2053336140">
+    <w:abstractNumId w:val="9"/>
+  </w:num>
+  <w:num w:numId="22" w16cid:durableId="510027782">
+    <w:abstractNumId w:val="0"/>
+  </w:num>
+  <w:num w:numId="23" w16cid:durableId="171726758">
+    <w:abstractNumId w:val="1"/>
+  </w:num>
+  <w:num w:numId="24" w16cid:durableId="294259466">
+    <w:abstractNumId w:val="2"/>
+  </w:num>
+  <w:num w:numId="25" w16cid:durableId="2058821396">
+    <w:abstractNumId w:val="3"/>
+  </w:num>
+  <w:num w:numId="26" w16cid:durableId="992225045">
+    <w:abstractNumId w:val="8"/>
+  </w:num>
+  <w:num w:numId="27" w16cid:durableId="1818112713">
+    <w:abstractNumId w:val="4"/>
+  </w:num>
+  <w:num w:numId="28" w16cid:durableId="1553810722">
+    <w:abstractNumId w:val="5"/>
+  </w:num>
+  <w:num w:numId="29" w16cid:durableId="1356660873">
+    <w:abstractNumId w:val="6"/>
+  </w:num>
+  <w:num w:numId="30" w16cid:durableId="428698043">
+    <w:abstractNumId w:val="7"/>
+  </w:num>
+  <w:num w:numId="31" w16cid:durableId="586303149">
+    <w:abstractNumId w:val="9"/>
+  </w:num>
+  <w:num w:numId="32" w16cid:durableId="1409376163">
+    <w:abstractNumId w:val="0"/>
+  </w:num>
+  <w:num w:numId="33" w16cid:durableId="1622416163">
+    <w:abstractNumId w:val="1"/>
+  </w:num>
+  <w:num w:numId="34" w16cid:durableId="2002387716">
+    <w:abstractNumId w:val="2"/>
+  </w:num>
+  <w:num w:numId="35" w16cid:durableId="361594497">
+    <w:abstractNumId w:val="3"/>
+  </w:num>
+  <w:num w:numId="36" w16cid:durableId="1966112577">
+    <w:abstractNumId w:val="8"/>
+  </w:num>
+  <w:num w:numId="37" w16cid:durableId="726340319">
+    <w:abstractNumId w:val="4"/>
+  </w:num>
+  <w:num w:numId="38" w16cid:durableId="176889751">
+    <w:abstractNumId w:val="5"/>
+  </w:num>
+  <w:num w:numId="39" w16cid:durableId="190073734">
+    <w:abstractNumId w:val="6"/>
+  </w:num>
+  <w:num w:numId="40" w16cid:durableId="402028122">
+    <w:abstractNumId w:val="7"/>
+  </w:num>
+  <w:num w:numId="41" w16cid:durableId="1166944348">
+    <w:abstractNumId w:val="9"/>
+  </w:num>
+  <w:num w:numId="42" w16cid:durableId="1161312560">
+    <w:abstractNumId w:val="0"/>
+  </w:num>
+  <w:num w:numId="43" w16cid:durableId="1415014390">
+    <w:abstractNumId w:val="1"/>
+  </w:num>
+  <w:num w:numId="44" w16cid:durableId="565258711">
+    <w:abstractNumId w:val="2"/>
+  </w:num>
+  <w:num w:numId="45" w16cid:durableId="744886629">
+    <w:abstractNumId w:val="3"/>
+  </w:num>
+  <w:num w:numId="46" w16cid:durableId="572810789">
+    <w:abstractNumId w:val="8"/>
+  </w:num>
+  <w:num w:numId="47" w16cid:durableId="824515937">
+    <w:abstractNumId w:val="4"/>
+  </w:num>
+  <w:num w:numId="48" w16cid:durableId="1612317023">
+    <w:abstractNumId w:val="5"/>
+  </w:num>
+  <w:num w:numId="49" w16cid:durableId="1839418161">
+    <w:abstractNumId w:val="6"/>
+  </w:num>
+  <w:num w:numId="50" w16cid:durableId="1473056155">
+    <w:abstractNumId w:val="7"/>
+  </w:num>
+  <w:num w:numId="51" w16cid:durableId="1301693564">
     <w:abstractNumId w:val="9"/>
   </w:num>
 </w:numbering>
@@ -1296,8 +1505,9 @@
     <w:name w:val="Bibliography"/>
     <w:basedOn w:val="Normal"/>
     <w:qFormat/>
-    <w:rsid w:val="00754F98"/>
-    <w:pPr>
+    <w:rsid w:val="007D166F"/>
+    <w:pPr>
+      <w:spacing w:line="480" w:lineRule="auto"/>
       <w:ind w:left="720" w:hanging="720"/>
     </w:pPr>
   </w:style>
@@ -1319,6 +1529,10 @@
     <w:uiPriority w:val="9"/>
     <w:unhideWhenUsed/>
     <w:qFormat/>
+    <w:rsid w:val="00B83DAC"/>
+    <w:pPr>
+      <w:spacing w:line="480" w:lineRule="auto"/>
+    </w:pPr>
   </w:style>
   <w:style w:type="table" w:customStyle="1" w:styleId="Table">
     <w:name w:val="Table"/>
@@ -1452,6 +1666,30 @@
     <w:basedOn w:val="DefaultParagraphFont"/>
     <w:link w:val="BodyText"/>
     <w:rsid w:val="00FD1240"/>
+  </w:style>
+  <w:style w:type="paragraph" w:styleId="Footer">
+    <w:name w:val="footer"/>
+    <w:basedOn w:val="Normal"/>
+    <w:link w:val="FooterChar"/>
+    <w:rsid w:val="00273D22"/>
+    <w:pPr>
+      <w:tabs>
+        <w:tab w:val="center" w:pos="4680"/>
+        <w:tab w:val="right" w:pos="9360"/>
+      </w:tabs>
+      <w:spacing w:after="0"/>
+    </w:pPr>
+  </w:style>
+  <w:style w:type="character" w:customStyle="1" w:styleId="FooterChar">
+    <w:name w:val="Footer Char"/>
+    <w:basedOn w:val="DefaultParagraphFont"/>
+    <w:link w:val="Footer"/>
+    <w:rsid w:val="00273D22"/>
+  </w:style>
+  <w:style w:type="character" w:styleId="PageNumber">
+    <w:name w:val="page number"/>
+    <w:basedOn w:val="DefaultParagraphFont"/>
+    <w:rsid w:val="00273D22"/>
   </w:style>
 </w:styles>
 </file>

</xml_diff>